<commit_message>
Try different graphics for dendrogram
</commit_message>
<xml_diff>
--- a/Notes/Clusterisation.docx
+++ b/Notes/Clusterisation.docx
@@ -1,40 +1,314 @@
 
 <file path=word/document.xml><?xml version="1.0" encoding="utf-8"?>
-<w:document xmlns:wpc="http://schemas.microsoft.com/office/word/2010/wordprocessingCanvas" xmlns:mo="http://schemas.microsoft.com/office/mac/office/2008/main" xmlns:mc="http://schemas.openxmlformats.org/markup-compatibility/2006" xmlns:mv="urn:schemas-microsoft-com:mac:vml" xmlns:o="urn:schemas-microsoft-com:office:office" xmlns:r="http://schemas.openxmlformats.org/officeDocument/2006/relationships" xmlns:m="http://schemas.openxmlformats.org/officeDocument/2006/math" xmlns:v="urn:schemas-microsoft-com:vml" xmlns:wp14="http://schemas.microsoft.com/office/word/2010/wordprocessingDrawing" xmlns:wp="http://schemas.openxmlformats.org/drawingml/2006/wordprocessingDrawing" xmlns:w10="urn:schemas-microsoft-com:office:word" xmlns:w="http://schemas.openxmlformats.org/wordprocessingml/2006/main" xmlns:w14="http://schemas.microsoft.com/office/word/2010/wordml" xmlns:w15="http://schemas.microsoft.com/office/word/2012/wordml" xmlns:wpg="http://schemas.microsoft.com/office/word/2010/wordprocessingGroup" xmlns:wpi="http://schemas.microsoft.com/office/word/2010/wordprocessingInk" xmlns:wne="http://schemas.microsoft.com/office/word/2006/wordml" xmlns:wps="http://schemas.microsoft.com/office/word/2010/wordprocessingShape" mc:Ignorable="w14 w15 wp14">
+<w:document xmlns:wpc="http://schemas.microsoft.com/office/word/2010/wordprocessingCanvas" xmlns:mc="http://schemas.openxmlformats.org/markup-compatibility/2006" xmlns:o="urn:schemas-microsoft-com:office:office" xmlns:r="http://schemas.openxmlformats.org/officeDocument/2006/relationships" xmlns:m="http://schemas.openxmlformats.org/officeDocument/2006/math" xmlns:v="urn:schemas-microsoft-com:vml" xmlns:wp14="http://schemas.microsoft.com/office/word/2010/wordprocessingDrawing" xmlns:wp="http://schemas.openxmlformats.org/drawingml/2006/wordprocessingDrawing" xmlns:w10="urn:schemas-microsoft-com:office:word" xmlns:w="http://schemas.openxmlformats.org/wordprocessingml/2006/main" xmlns:w14="http://schemas.microsoft.com/office/word/2010/wordml" xmlns:w15="http://schemas.microsoft.com/office/word/2012/wordml" xmlns:wpg="http://schemas.microsoft.com/office/word/2010/wordprocessingGroup" xmlns:wpi="http://schemas.microsoft.com/office/word/2010/wordprocessingInk" xmlns:wne="http://schemas.microsoft.com/office/word/2006/wordml" xmlns:wps="http://schemas.microsoft.com/office/word/2010/wordprocessingShape" mc:Ignorable="w14 w15 wp14">
   <w:body>
     <w:p>
       <w:pPr>
-        <w:pStyle w:val="Heading1"/>
-      </w:pPr>
+        <w:pStyle w:val="Titolo1"/>
+      </w:pPr>
+      <w:proofErr w:type="spellStart"/>
       <w:r>
         <w:t>Clusterisation</w:t>
       </w:r>
+      <w:proofErr w:type="spellEnd"/>
     </w:p>
     <w:p/>
     <w:p>
       <w:pPr>
-        <w:pStyle w:val="Heading2"/>
+        <w:pStyle w:val="Titolo2"/>
       </w:pPr>
       <w:r>
         <w:t>Flat</w:t>
+      </w:r>
+    </w:p>
+    <w:p/>
+    <w:p>
+      <w:pPr>
+        <w:pStyle w:val="Titolo2"/>
+        <w:pBdr>
+          <w:bottom w:val="single" w:sz="6" w:space="4" w:color="EAECEF"/>
+        </w:pBdr>
+        <w:spacing w:before="360" w:after="240"/>
+        <w:rPr>
+          <w:rFonts w:ascii="Segoe UI" w:hAnsi="Segoe UI" w:cs="Segoe UI"/>
+          <w:sz w:val="32"/>
+          <w:szCs w:val="32"/>
+        </w:rPr>
+      </w:pPr>
+      <w:proofErr w:type="spellStart"/>
+      <w:r>
+        <w:rPr>
+          <w:rFonts w:ascii="Segoe UI" w:hAnsi="Segoe UI" w:cs="Segoe UI"/>
+          <w:sz w:val="32"/>
+          <w:szCs w:val="32"/>
+        </w:rPr>
+        <w:t>Whats</w:t>
+      </w:r>
+      <w:proofErr w:type="spellEnd"/>
+      <w:r>
+        <w:rPr>
+          <w:rFonts w:ascii="Segoe UI" w:hAnsi="Segoe UI" w:cs="Segoe UI"/>
+          <w:sz w:val="32"/>
+          <w:szCs w:val="32"/>
+        </w:rPr>
+        <w:t xml:space="preserve"> wrong with </w:t>
+      </w:r>
+      <w:proofErr w:type="spellStart"/>
+      <w:r>
+        <w:rPr>
+          <w:rFonts w:ascii="Segoe UI" w:hAnsi="Segoe UI" w:cs="Segoe UI"/>
+          <w:sz w:val="32"/>
+          <w:szCs w:val="32"/>
+        </w:rPr>
+        <w:t>kmeans</w:t>
+      </w:r>
+      <w:proofErr w:type="spellEnd"/>
+      <w:r>
+        <w:rPr>
+          <w:rFonts w:ascii="Segoe UI" w:hAnsi="Segoe UI" w:cs="Segoe UI"/>
+          <w:sz w:val="32"/>
+          <w:szCs w:val="32"/>
+        </w:rPr>
+        <w:t>++ -</w:t>
+      </w:r>
+    </w:p>
+    <w:p>
+      <w:pPr>
+        <w:numPr>
+          <w:ilvl w:val="0"/>
+          <w:numId w:val="1"/>
+        </w:numPr>
+        <w:spacing w:before="100" w:beforeAutospacing="1" w:after="100" w:afterAutospacing="1"/>
+        <w:rPr>
+          <w:rFonts w:ascii="Segoe UI" w:hAnsi="Segoe UI" w:cs="Segoe UI"/>
+          <w:sz w:val="21"/>
+          <w:szCs w:val="21"/>
+        </w:rPr>
+      </w:pPr>
+      <w:r>
+        <w:rPr>
+          <w:rFonts w:ascii="Segoe UI" w:hAnsi="Segoe UI" w:cs="Segoe UI"/>
+          <w:sz w:val="21"/>
+          <w:szCs w:val="21"/>
+        </w:rPr>
+        <w:t>Need k-passes on data, application with large data, k can be something like a 100 or even 1000.</w:t>
+      </w:r>
+    </w:p>
+    <w:p>
+      <w:pPr>
+        <w:pStyle w:val="Titolo2"/>
+        <w:pBdr>
+          <w:bottom w:val="single" w:sz="6" w:space="4" w:color="EAECEF"/>
+        </w:pBdr>
+        <w:spacing w:before="360" w:after="240"/>
+        <w:rPr>
+          <w:rFonts w:ascii="Segoe UI" w:hAnsi="Segoe UI" w:cs="Segoe UI"/>
+          <w:sz w:val="32"/>
+          <w:szCs w:val="32"/>
+        </w:rPr>
+      </w:pPr>
+      <w:r>
+        <w:rPr>
+          <w:rFonts w:ascii="Segoe UI" w:hAnsi="Segoe UI" w:cs="Segoe UI"/>
+          <w:sz w:val="32"/>
+          <w:szCs w:val="32"/>
+        </w:rPr>
+        <w:t>Intuition for a solution -</w:t>
+      </w:r>
+    </w:p>
+    <w:p>
+      <w:pPr>
+        <w:pStyle w:val="NormaleWeb"/>
+        <w:spacing w:before="0" w:beforeAutospacing="0" w:after="240" w:afterAutospacing="0"/>
+        <w:rPr>
+          <w:rFonts w:ascii="Segoe UI" w:hAnsi="Segoe UI" w:cs="Segoe UI"/>
+          <w:sz w:val="21"/>
+          <w:szCs w:val="21"/>
+        </w:rPr>
+      </w:pPr>
+      <w:r>
+        <w:rPr>
+          <w:rFonts w:ascii="Segoe UI" w:hAnsi="Segoe UI" w:cs="Segoe UI"/>
+          <w:sz w:val="21"/>
+          <w:szCs w:val="21"/>
+        </w:rPr>
+        <w:t xml:space="preserve">After it chooses the first </w:t>
+      </w:r>
+      <w:proofErr w:type="spellStart"/>
+      <w:r>
+        <w:rPr>
+          <w:rFonts w:ascii="Segoe UI" w:hAnsi="Segoe UI" w:cs="Segoe UI"/>
+          <w:sz w:val="21"/>
+          <w:szCs w:val="21"/>
+        </w:rPr>
+        <w:t>center</w:t>
+      </w:r>
+      <w:proofErr w:type="spellEnd"/>
+      <w:r>
+        <w:rPr>
+          <w:rFonts w:ascii="Segoe UI" w:hAnsi="Segoe UI" w:cs="Segoe UI"/>
+          <w:sz w:val="21"/>
+          <w:szCs w:val="21"/>
+        </w:rPr>
+        <w:t xml:space="preserve"> it has a distribution for the data points and it picks one and chooses one point from the joint distribution and picks a point and updates the distribution.</w:t>
+      </w:r>
+    </w:p>
+    <w:p>
+      <w:pPr>
+        <w:pStyle w:val="Titolo3"/>
+        <w:spacing w:before="360" w:after="240"/>
+        <w:rPr>
+          <w:rFonts w:ascii="Segoe UI" w:hAnsi="Segoe UI" w:cs="Segoe UI"/>
+          <w:sz w:val="26"/>
+          <w:szCs w:val="26"/>
+        </w:rPr>
+      </w:pPr>
+      <w:r>
+        <w:rPr>
+          <w:rFonts w:ascii="Segoe UI" w:hAnsi="Segoe UI" w:cs="Segoe UI"/>
+          <w:sz w:val="26"/>
+          <w:szCs w:val="26"/>
+        </w:rPr>
+        <w:t xml:space="preserve">So what </w:t>
+      </w:r>
+      <w:proofErr w:type="spellStart"/>
+      <w:r>
+        <w:rPr>
+          <w:rFonts w:ascii="Segoe UI" w:hAnsi="Segoe UI" w:cs="Segoe UI"/>
+          <w:sz w:val="26"/>
+          <w:szCs w:val="26"/>
+        </w:rPr>
+        <w:t>Bahman</w:t>
+      </w:r>
+      <w:proofErr w:type="spellEnd"/>
+      <w:r>
+        <w:rPr>
+          <w:rFonts w:ascii="Segoe UI" w:hAnsi="Segoe UI" w:cs="Segoe UI"/>
+          <w:sz w:val="26"/>
+          <w:szCs w:val="26"/>
+        </w:rPr>
+        <w:t xml:space="preserve"> (author) says is that instead of this we want to over sample the data -</w:t>
+      </w:r>
+    </w:p>
+    <w:p>
+      <w:pPr>
+        <w:numPr>
+          <w:ilvl w:val="0"/>
+          <w:numId w:val="2"/>
+        </w:numPr>
+        <w:spacing w:before="100" w:beforeAutospacing="1" w:after="100" w:afterAutospacing="1"/>
+        <w:rPr>
+          <w:rFonts w:ascii="Segoe UI" w:hAnsi="Segoe UI" w:cs="Segoe UI"/>
+          <w:sz w:val="21"/>
+          <w:szCs w:val="21"/>
+        </w:rPr>
+      </w:pPr>
+      <w:r>
+        <w:rPr>
+          <w:rFonts w:ascii="Segoe UI" w:hAnsi="Segoe UI" w:cs="Segoe UI"/>
+          <w:sz w:val="21"/>
+          <w:szCs w:val="21"/>
+        </w:rPr>
+        <w:t>We want to pick each point independently so we do not want to choose points from a joint distribution we pick each point independently</w:t>
+      </w:r>
+      <w:r>
+        <w:rPr>
+          <w:rFonts w:ascii="Segoe UI" w:hAnsi="Segoe UI" w:cs="Segoe UI"/>
+          <w:sz w:val="21"/>
+          <w:szCs w:val="21"/>
+        </w:rPr>
+        <w:br/>
+        <w:t>This is pretty useful for distributed implementation because each point independently gets to decide if it should be in the set of centres or not.</w:t>
+      </w:r>
+      <w:r>
+        <w:rPr>
+          <w:rFonts w:ascii="Segoe UI" w:hAnsi="Segoe UI" w:cs="Segoe UI"/>
+          <w:sz w:val="21"/>
+          <w:szCs w:val="21"/>
+        </w:rPr>
+        <w:br/>
+        <w:t>This intuitively corresponds to updating your distribution much more infrequently which is a much more coarser sampling .So the way it works is that if you have a distribution you pick a lot of points from it and then update your distribution and then from the distribution you get after this step you again pick a lot of points.</w:t>
+      </w:r>
+    </w:p>
+    <w:p>
+      <w:pPr>
+        <w:pStyle w:val="NormaleWeb"/>
+        <w:spacing w:before="0" w:beforeAutospacing="0" w:after="240" w:afterAutospacing="0"/>
+        <w:rPr>
+          <w:rFonts w:ascii="Segoe UI" w:hAnsi="Segoe UI" w:cs="Segoe UI"/>
+          <w:sz w:val="21"/>
+          <w:szCs w:val="21"/>
+        </w:rPr>
+      </w:pPr>
+      <w:r>
+        <w:rPr>
+          <w:rFonts w:ascii="Segoe UI" w:hAnsi="Segoe UI" w:cs="Segoe UI"/>
+          <w:sz w:val="21"/>
+          <w:szCs w:val="21"/>
+        </w:rPr>
+        <w:t>The above algorithm is k means parallel.</w:t>
+      </w:r>
+      <w:r>
+        <w:rPr>
+          <w:rFonts w:ascii="Segoe UI" w:hAnsi="Segoe UI" w:cs="Segoe UI"/>
+          <w:sz w:val="21"/>
+          <w:szCs w:val="21"/>
+        </w:rPr>
+        <w:br/>
+        <w:t>It may not be clear even from the algorithm that this is actually sufficient but they offered a proof for its soundness.</w:t>
+      </w:r>
+    </w:p>
+    <w:p>
+      <w:hyperlink r:id="rId5" w:history="1">
+        <w:r>
+          <w:rPr>
+            <w:rStyle w:val="Collegamentoipertestuale"/>
+            <w:rFonts w:ascii="Segoe UI" w:hAnsi="Segoe UI" w:cs="Segoe UI"/>
+            <w:b/>
+            <w:bCs/>
+            <w:color w:val="24292E"/>
+            <w:sz w:val="21"/>
+            <w:szCs w:val="21"/>
+          </w:rPr>
+          <w:t>@</w:t>
+        </w:r>
+        <w:proofErr w:type="spellStart"/>
+        <w:r>
+          <w:rPr>
+            <w:rStyle w:val="Collegamentoipertestuale"/>
+            <w:rFonts w:ascii="Segoe UI" w:hAnsi="Segoe UI" w:cs="Segoe UI"/>
+            <w:b/>
+            <w:bCs/>
+            <w:color w:val="24292E"/>
+            <w:sz w:val="21"/>
+            <w:szCs w:val="21"/>
+          </w:rPr>
+          <w:t>zermelozf</w:t>
+        </w:r>
+        <w:proofErr w:type="spellEnd"/>
+      </w:hyperlink>
+      <w:r>
+        <w:rPr>
+          <w:rFonts w:ascii="Segoe UI" w:hAnsi="Segoe UI" w:cs="Segoe UI"/>
+          <w:sz w:val="21"/>
+          <w:szCs w:val="21"/>
+        </w:rPr>
+        <w:t> I would request you for any valuable inputs since you gave some time into reading and implementing this. Thanks a lot.</w:t>
+      </w:r>
+      <w:bookmarkStart w:id="0" w:name="_GoBack"/>
+      <w:bookmarkEnd w:id="0"/>
+    </w:p>
+    <w:p/>
+    <w:p>
+      <w:pPr>
+        <w:pStyle w:val="Titolo2"/>
+      </w:pPr>
+      <w:r>
+        <w:t>Hierarchical</w:t>
       </w:r>
     </w:p>
     <w:p/>
     <w:p/>
-    <w:p/>
-    <w:p>
-      <w:pPr>
-        <w:pStyle w:val="Heading2"/>
-      </w:pPr>
-      <w:r>
-        <w:t>Hierarchical</w:t>
-      </w:r>
-    </w:p>
-    <w:p/>
-    <w:p>
-      <w:bookmarkStart w:id="0" w:name="_GoBack"/>
-      <w:bookmarkEnd w:id="0"/>
-    </w:p>
     <w:sectPr>
       <w:pgSz w:w="11900" w:h="16840"/>
       <w:pgMar w:top="1440" w:right="1440" w:bottom="1440" w:left="1440" w:header="720" w:footer="720" w:gutter="0"/>
@@ -45,6 +319,315 @@
 </w:document>
 </file>
 
+<file path=word/numbering.xml><?xml version="1.0" encoding="utf-8"?>
+<w:numbering xmlns:wpc="http://schemas.microsoft.com/office/word/2010/wordprocessingCanvas" xmlns:mc="http://schemas.openxmlformats.org/markup-compatibility/2006" xmlns:o="urn:schemas-microsoft-com:office:office" xmlns:r="http://schemas.openxmlformats.org/officeDocument/2006/relationships" xmlns:m="http://schemas.openxmlformats.org/officeDocument/2006/math" xmlns:v="urn:schemas-microsoft-com:vml" xmlns:wp14="http://schemas.microsoft.com/office/word/2010/wordprocessingDrawing" xmlns:wp="http://schemas.openxmlformats.org/drawingml/2006/wordprocessingDrawing" xmlns:w10="urn:schemas-microsoft-com:office:word" xmlns:w="http://schemas.openxmlformats.org/wordprocessingml/2006/main" xmlns:w14="http://schemas.microsoft.com/office/word/2010/wordml" xmlns:w15="http://schemas.microsoft.com/office/word/2012/wordml" xmlns:wpg="http://schemas.microsoft.com/office/word/2010/wordprocessingGroup" xmlns:wpi="http://schemas.microsoft.com/office/word/2010/wordprocessingInk" xmlns:wne="http://schemas.microsoft.com/office/word/2006/wordml" xmlns:wps="http://schemas.microsoft.com/office/word/2010/wordprocessingShape" mc:Ignorable="w14 w15 wp14">
+  <w:abstractNum w:abstractNumId="0">
+    <w:nsid w:val="23FA75D9"/>
+    <w:multiLevelType w:val="multilevel"/>
+    <w:tmpl w:val="C8E81298"/>
+    <w:lvl w:ilvl="0">
+      <w:start w:val="1"/>
+      <w:numFmt w:val="bullet"/>
+      <w:lvlText w:val=""/>
+      <w:lvlJc w:val="left"/>
+      <w:pPr>
+        <w:tabs>
+          <w:tab w:val="num" w:pos="720"/>
+        </w:tabs>
+        <w:ind w:left="720" w:hanging="360"/>
+      </w:pPr>
+      <w:rPr>
+        <w:rFonts w:ascii="Symbol" w:hAnsi="Symbol" w:hint="default"/>
+        <w:sz w:val="20"/>
+      </w:rPr>
+    </w:lvl>
+    <w:lvl w:ilvl="1" w:tentative="1">
+      <w:start w:val="1"/>
+      <w:numFmt w:val="bullet"/>
+      <w:lvlText w:val="o"/>
+      <w:lvlJc w:val="left"/>
+      <w:pPr>
+        <w:tabs>
+          <w:tab w:val="num" w:pos="1440"/>
+        </w:tabs>
+        <w:ind w:left="1440" w:hanging="360"/>
+      </w:pPr>
+      <w:rPr>
+        <w:rFonts w:ascii="Courier New" w:hAnsi="Courier New" w:hint="default"/>
+        <w:sz w:val="20"/>
+      </w:rPr>
+    </w:lvl>
+    <w:lvl w:ilvl="2" w:tentative="1">
+      <w:start w:val="1"/>
+      <w:numFmt w:val="bullet"/>
+      <w:lvlText w:val=""/>
+      <w:lvlJc w:val="left"/>
+      <w:pPr>
+        <w:tabs>
+          <w:tab w:val="num" w:pos="2160"/>
+        </w:tabs>
+        <w:ind w:left="2160" w:hanging="360"/>
+      </w:pPr>
+      <w:rPr>
+        <w:rFonts w:ascii="Wingdings" w:hAnsi="Wingdings" w:hint="default"/>
+        <w:sz w:val="20"/>
+      </w:rPr>
+    </w:lvl>
+    <w:lvl w:ilvl="3" w:tentative="1">
+      <w:start w:val="1"/>
+      <w:numFmt w:val="bullet"/>
+      <w:lvlText w:val=""/>
+      <w:lvlJc w:val="left"/>
+      <w:pPr>
+        <w:tabs>
+          <w:tab w:val="num" w:pos="2880"/>
+        </w:tabs>
+        <w:ind w:left="2880" w:hanging="360"/>
+      </w:pPr>
+      <w:rPr>
+        <w:rFonts w:ascii="Wingdings" w:hAnsi="Wingdings" w:hint="default"/>
+        <w:sz w:val="20"/>
+      </w:rPr>
+    </w:lvl>
+    <w:lvl w:ilvl="4" w:tentative="1">
+      <w:start w:val="1"/>
+      <w:numFmt w:val="bullet"/>
+      <w:lvlText w:val=""/>
+      <w:lvlJc w:val="left"/>
+      <w:pPr>
+        <w:tabs>
+          <w:tab w:val="num" w:pos="3600"/>
+        </w:tabs>
+        <w:ind w:left="3600" w:hanging="360"/>
+      </w:pPr>
+      <w:rPr>
+        <w:rFonts w:ascii="Wingdings" w:hAnsi="Wingdings" w:hint="default"/>
+        <w:sz w:val="20"/>
+      </w:rPr>
+    </w:lvl>
+    <w:lvl w:ilvl="5" w:tentative="1">
+      <w:start w:val="1"/>
+      <w:numFmt w:val="bullet"/>
+      <w:lvlText w:val=""/>
+      <w:lvlJc w:val="left"/>
+      <w:pPr>
+        <w:tabs>
+          <w:tab w:val="num" w:pos="4320"/>
+        </w:tabs>
+        <w:ind w:left="4320" w:hanging="360"/>
+      </w:pPr>
+      <w:rPr>
+        <w:rFonts w:ascii="Wingdings" w:hAnsi="Wingdings" w:hint="default"/>
+        <w:sz w:val="20"/>
+      </w:rPr>
+    </w:lvl>
+    <w:lvl w:ilvl="6" w:tentative="1">
+      <w:start w:val="1"/>
+      <w:numFmt w:val="bullet"/>
+      <w:lvlText w:val=""/>
+      <w:lvlJc w:val="left"/>
+      <w:pPr>
+        <w:tabs>
+          <w:tab w:val="num" w:pos="5040"/>
+        </w:tabs>
+        <w:ind w:left="5040" w:hanging="360"/>
+      </w:pPr>
+      <w:rPr>
+        <w:rFonts w:ascii="Wingdings" w:hAnsi="Wingdings" w:hint="default"/>
+        <w:sz w:val="20"/>
+      </w:rPr>
+    </w:lvl>
+    <w:lvl w:ilvl="7" w:tentative="1">
+      <w:start w:val="1"/>
+      <w:numFmt w:val="bullet"/>
+      <w:lvlText w:val=""/>
+      <w:lvlJc w:val="left"/>
+      <w:pPr>
+        <w:tabs>
+          <w:tab w:val="num" w:pos="5760"/>
+        </w:tabs>
+        <w:ind w:left="5760" w:hanging="360"/>
+      </w:pPr>
+      <w:rPr>
+        <w:rFonts w:ascii="Wingdings" w:hAnsi="Wingdings" w:hint="default"/>
+        <w:sz w:val="20"/>
+      </w:rPr>
+    </w:lvl>
+    <w:lvl w:ilvl="8" w:tentative="1">
+      <w:start w:val="1"/>
+      <w:numFmt w:val="bullet"/>
+      <w:lvlText w:val=""/>
+      <w:lvlJc w:val="left"/>
+      <w:pPr>
+        <w:tabs>
+          <w:tab w:val="num" w:pos="6480"/>
+        </w:tabs>
+        <w:ind w:left="6480" w:hanging="360"/>
+      </w:pPr>
+      <w:rPr>
+        <w:rFonts w:ascii="Wingdings" w:hAnsi="Wingdings" w:hint="default"/>
+        <w:sz w:val="20"/>
+      </w:rPr>
+    </w:lvl>
+  </w:abstractNum>
+  <w:abstractNum w:abstractNumId="1">
+    <w:nsid w:val="54D06BFF"/>
+    <w:multiLevelType w:val="multilevel"/>
+    <w:tmpl w:val="CC0A26B0"/>
+    <w:lvl w:ilvl="0">
+      <w:start w:val="1"/>
+      <w:numFmt w:val="bullet"/>
+      <w:lvlText w:val=""/>
+      <w:lvlJc w:val="left"/>
+      <w:pPr>
+        <w:tabs>
+          <w:tab w:val="num" w:pos="720"/>
+        </w:tabs>
+        <w:ind w:left="720" w:hanging="360"/>
+      </w:pPr>
+      <w:rPr>
+        <w:rFonts w:ascii="Symbol" w:hAnsi="Symbol" w:hint="default"/>
+        <w:sz w:val="20"/>
+      </w:rPr>
+    </w:lvl>
+    <w:lvl w:ilvl="1" w:tentative="1">
+      <w:start w:val="1"/>
+      <w:numFmt w:val="bullet"/>
+      <w:lvlText w:val="o"/>
+      <w:lvlJc w:val="left"/>
+      <w:pPr>
+        <w:tabs>
+          <w:tab w:val="num" w:pos="1440"/>
+        </w:tabs>
+        <w:ind w:left="1440" w:hanging="360"/>
+      </w:pPr>
+      <w:rPr>
+        <w:rFonts w:ascii="Courier New" w:hAnsi="Courier New" w:hint="default"/>
+        <w:sz w:val="20"/>
+      </w:rPr>
+    </w:lvl>
+    <w:lvl w:ilvl="2" w:tentative="1">
+      <w:start w:val="1"/>
+      <w:numFmt w:val="bullet"/>
+      <w:lvlText w:val=""/>
+      <w:lvlJc w:val="left"/>
+      <w:pPr>
+        <w:tabs>
+          <w:tab w:val="num" w:pos="2160"/>
+        </w:tabs>
+        <w:ind w:left="2160" w:hanging="360"/>
+      </w:pPr>
+      <w:rPr>
+        <w:rFonts w:ascii="Wingdings" w:hAnsi="Wingdings" w:hint="default"/>
+        <w:sz w:val="20"/>
+      </w:rPr>
+    </w:lvl>
+    <w:lvl w:ilvl="3" w:tentative="1">
+      <w:start w:val="1"/>
+      <w:numFmt w:val="bullet"/>
+      <w:lvlText w:val=""/>
+      <w:lvlJc w:val="left"/>
+      <w:pPr>
+        <w:tabs>
+          <w:tab w:val="num" w:pos="2880"/>
+        </w:tabs>
+        <w:ind w:left="2880" w:hanging="360"/>
+      </w:pPr>
+      <w:rPr>
+        <w:rFonts w:ascii="Wingdings" w:hAnsi="Wingdings" w:hint="default"/>
+        <w:sz w:val="20"/>
+      </w:rPr>
+    </w:lvl>
+    <w:lvl w:ilvl="4" w:tentative="1">
+      <w:start w:val="1"/>
+      <w:numFmt w:val="bullet"/>
+      <w:lvlText w:val=""/>
+      <w:lvlJc w:val="left"/>
+      <w:pPr>
+        <w:tabs>
+          <w:tab w:val="num" w:pos="3600"/>
+        </w:tabs>
+        <w:ind w:left="3600" w:hanging="360"/>
+      </w:pPr>
+      <w:rPr>
+        <w:rFonts w:ascii="Wingdings" w:hAnsi="Wingdings" w:hint="default"/>
+        <w:sz w:val="20"/>
+      </w:rPr>
+    </w:lvl>
+    <w:lvl w:ilvl="5" w:tentative="1">
+      <w:start w:val="1"/>
+      <w:numFmt w:val="bullet"/>
+      <w:lvlText w:val=""/>
+      <w:lvlJc w:val="left"/>
+      <w:pPr>
+        <w:tabs>
+          <w:tab w:val="num" w:pos="4320"/>
+        </w:tabs>
+        <w:ind w:left="4320" w:hanging="360"/>
+      </w:pPr>
+      <w:rPr>
+        <w:rFonts w:ascii="Wingdings" w:hAnsi="Wingdings" w:hint="default"/>
+        <w:sz w:val="20"/>
+      </w:rPr>
+    </w:lvl>
+    <w:lvl w:ilvl="6" w:tentative="1">
+      <w:start w:val="1"/>
+      <w:numFmt w:val="bullet"/>
+      <w:lvlText w:val=""/>
+      <w:lvlJc w:val="left"/>
+      <w:pPr>
+        <w:tabs>
+          <w:tab w:val="num" w:pos="5040"/>
+        </w:tabs>
+        <w:ind w:left="5040" w:hanging="360"/>
+      </w:pPr>
+      <w:rPr>
+        <w:rFonts w:ascii="Wingdings" w:hAnsi="Wingdings" w:hint="default"/>
+        <w:sz w:val="20"/>
+      </w:rPr>
+    </w:lvl>
+    <w:lvl w:ilvl="7" w:tentative="1">
+      <w:start w:val="1"/>
+      <w:numFmt w:val="bullet"/>
+      <w:lvlText w:val=""/>
+      <w:lvlJc w:val="left"/>
+      <w:pPr>
+        <w:tabs>
+          <w:tab w:val="num" w:pos="5760"/>
+        </w:tabs>
+        <w:ind w:left="5760" w:hanging="360"/>
+      </w:pPr>
+      <w:rPr>
+        <w:rFonts w:ascii="Wingdings" w:hAnsi="Wingdings" w:hint="default"/>
+        <w:sz w:val="20"/>
+      </w:rPr>
+    </w:lvl>
+    <w:lvl w:ilvl="8" w:tentative="1">
+      <w:start w:val="1"/>
+      <w:numFmt w:val="bullet"/>
+      <w:lvlText w:val=""/>
+      <w:lvlJc w:val="left"/>
+      <w:pPr>
+        <w:tabs>
+          <w:tab w:val="num" w:pos="6480"/>
+        </w:tabs>
+        <w:ind w:left="6480" w:hanging="360"/>
+      </w:pPr>
+      <w:rPr>
+        <w:rFonts w:ascii="Wingdings" w:hAnsi="Wingdings" w:hint="default"/>
+        <w:sz w:val="20"/>
+      </w:rPr>
+    </w:lvl>
+  </w:abstractNum>
+  <w:num w:numId="1">
+    <w:abstractNumId w:val="0"/>
+  </w:num>
+  <w:num w:numId="2">
+    <w:abstractNumId w:val="1"/>
+  </w:num>
+</w:numbering>
+</file>
+
 <file path=word/styles.xml><?xml version="1.0" encoding="utf-8"?>
 <w:styles xmlns:mc="http://schemas.openxmlformats.org/markup-compatibility/2006" xmlns:r="http://schemas.openxmlformats.org/officeDocument/2006/relationships" xmlns:w="http://schemas.openxmlformats.org/wordprocessingml/2006/main" xmlns:w14="http://schemas.microsoft.com/office/word/2010/wordml" xmlns:w15="http://schemas.microsoft.com/office/word/2012/wordml" mc:Ignorable="w14 w15">
   <w:docDefaults>
@@ -58,7 +641,7 @@
     </w:rPrDefault>
     <w:pPrDefault/>
   </w:docDefaults>
-  <w:latentStyles w:defLockedState="0" w:defUIPriority="99" w:defSemiHidden="0" w:defUnhideWhenUsed="0" w:defQFormat="0" w:count="382">
+  <w:latentStyles w:defLockedState="0" w:defUIPriority="99" w:defSemiHidden="0" w:defUnhideWhenUsed="0" w:defQFormat="0" w:count="371">
     <w:lsdException w:name="Normal" w:uiPriority="0" w:qFormat="1"/>
     <w:lsdException w:name="heading 1" w:uiPriority="9" w:qFormat="1"/>
     <w:lsdException w:name="heading 2" w:semiHidden="1" w:uiPriority="9" w:unhideWhenUsed="1" w:qFormat="1"/>
@@ -215,15 +798,6 @@
     <w:lsdException w:name="Balloon Text" w:semiHidden="1" w:unhideWhenUsed="1"/>
     <w:lsdException w:name="Table Grid" w:uiPriority="39"/>
     <w:lsdException w:name="Table Theme" w:semiHidden="1" w:unhideWhenUsed="1"/>
-    <w:lsdException w:name="Note Level 1" w:semiHidden="1" w:unhideWhenUsed="1"/>
-    <w:lsdException w:name="Note Level 2" w:semiHidden="1" w:unhideWhenUsed="1"/>
-    <w:lsdException w:name="Note Level 3" w:semiHidden="1" w:unhideWhenUsed="1"/>
-    <w:lsdException w:name="Note Level 4" w:semiHidden="1" w:unhideWhenUsed="1"/>
-    <w:lsdException w:name="Note Level 5" w:semiHidden="1" w:unhideWhenUsed="1"/>
-    <w:lsdException w:name="Note Level 6" w:semiHidden="1" w:unhideWhenUsed="1"/>
-    <w:lsdException w:name="Note Level 7" w:semiHidden="1" w:unhideWhenUsed="1"/>
-    <w:lsdException w:name="Note Level 8" w:semiHidden="1" w:unhideWhenUsed="1"/>
-    <w:lsdException w:name="Note Level 9" w:semiHidden="1" w:unhideWhenUsed="1"/>
     <w:lsdException w:name="Placeholder Text" w:semiHidden="1"/>
     <w:lsdException w:name="No Spacing" w:uiPriority="1" w:qFormat="1"/>
     <w:lsdException w:name="Light Shading" w:uiPriority="60"/>
@@ -439,18 +1013,16 @@
     <w:lsdException w:name="List Table 5 Dark Accent 6" w:uiPriority="50"/>
     <w:lsdException w:name="List Table 6 Colorful Accent 6" w:uiPriority="51"/>
     <w:lsdException w:name="List Table 7 Colorful Accent 6" w:uiPriority="52"/>
-    <w:lsdException w:name="Mention" w:semiHidden="1" w:unhideWhenUsed="1"/>
-    <w:lsdException w:name="Smart Hyperlink" w:semiHidden="1" w:unhideWhenUsed="1"/>
   </w:latentStyles>
-  <w:style w:type="paragraph" w:default="1" w:styleId="Normal">
+  <w:style w:type="paragraph" w:default="1" w:styleId="Normale">
     <w:name w:val="Normal"/>
     <w:qFormat/>
   </w:style>
-  <w:style w:type="paragraph" w:styleId="Heading1">
+  <w:style w:type="paragraph" w:styleId="Titolo1">
     <w:name w:val="heading 1"/>
-    <w:basedOn w:val="Normal"/>
-    <w:next w:val="Normal"/>
-    <w:link w:val="Heading1Char"/>
+    <w:basedOn w:val="Normale"/>
+    <w:next w:val="Normale"/>
+    <w:link w:val="Titolo1Carattere"/>
     <w:uiPriority w:val="9"/>
     <w:qFormat/>
     <w:rsid w:val="001810F5"/>
@@ -467,11 +1039,11 @@
       <w:szCs w:val="32"/>
     </w:rPr>
   </w:style>
-  <w:style w:type="paragraph" w:styleId="Heading2">
+  <w:style w:type="paragraph" w:styleId="Titolo2">
     <w:name w:val="heading 2"/>
-    <w:basedOn w:val="Normal"/>
-    <w:next w:val="Normal"/>
-    <w:link w:val="Heading2Char"/>
+    <w:basedOn w:val="Normale"/>
+    <w:next w:val="Normale"/>
+    <w:link w:val="Titolo2Carattere"/>
     <w:uiPriority w:val="9"/>
     <w:unhideWhenUsed/>
     <w:qFormat/>
@@ -489,13 +1061,34 @@
       <w:szCs w:val="26"/>
     </w:rPr>
   </w:style>
-  <w:style w:type="character" w:default="1" w:styleId="DefaultParagraphFont">
+  <w:style w:type="paragraph" w:styleId="Titolo3">
+    <w:name w:val="heading 3"/>
+    <w:basedOn w:val="Normale"/>
+    <w:next w:val="Normale"/>
+    <w:link w:val="Titolo3Carattere"/>
+    <w:uiPriority w:val="9"/>
+    <w:semiHidden/>
+    <w:unhideWhenUsed/>
+    <w:qFormat/>
+    <w:rsid w:val="00E90AFF"/>
+    <w:pPr>
+      <w:keepNext/>
+      <w:keepLines/>
+      <w:spacing w:before="40"/>
+      <w:outlineLvl w:val="2"/>
+    </w:pPr>
+    <w:rPr>
+      <w:rFonts w:asciiTheme="majorHAnsi" w:eastAsiaTheme="majorEastAsia" w:hAnsiTheme="majorHAnsi" w:cstheme="majorBidi"/>
+      <w:color w:val="1F4D78" w:themeColor="accent1" w:themeShade="7F"/>
+    </w:rPr>
+  </w:style>
+  <w:style w:type="character" w:default="1" w:styleId="Carpredefinitoparagrafo">
     <w:name w:val="Default Paragraph Font"/>
     <w:uiPriority w:val="1"/>
     <w:semiHidden/>
     <w:unhideWhenUsed/>
   </w:style>
-  <w:style w:type="table" w:default="1" w:styleId="TableNormal">
+  <w:style w:type="table" w:default="1" w:styleId="Tabellanormale">
     <w:name w:val="Normal Table"/>
     <w:uiPriority w:val="99"/>
     <w:semiHidden/>
@@ -510,22 +1103,22 @@
       </w:tblCellMar>
     </w:tblPr>
   </w:style>
-  <w:style w:type="numbering" w:default="1" w:styleId="NoList">
+  <w:style w:type="numbering" w:default="1" w:styleId="Nessunelenco">
     <w:name w:val="No List"/>
     <w:uiPriority w:val="99"/>
     <w:semiHidden/>
     <w:unhideWhenUsed/>
   </w:style>
-  <w:style w:type="paragraph" w:styleId="NoSpacing">
+  <w:style w:type="paragraph" w:styleId="Nessunaspaziatura">
     <w:name w:val="No Spacing"/>
     <w:uiPriority w:val="1"/>
     <w:qFormat/>
     <w:rsid w:val="001810F5"/>
   </w:style>
-  <w:style w:type="character" w:customStyle="1" w:styleId="Heading1Char">
-    <w:name w:val="Heading 1 Char"/>
-    <w:basedOn w:val="DefaultParagraphFont"/>
-    <w:link w:val="Heading1"/>
+  <w:style w:type="character" w:customStyle="1" w:styleId="Titolo1Carattere">
+    <w:name w:val="Titolo 1 Carattere"/>
+    <w:basedOn w:val="Carpredefinitoparagrafo"/>
+    <w:link w:val="Titolo1"/>
     <w:uiPriority w:val="9"/>
     <w:rsid w:val="001810F5"/>
     <w:rPr>
@@ -535,10 +1128,10 @@
       <w:szCs w:val="32"/>
     </w:rPr>
   </w:style>
-  <w:style w:type="character" w:customStyle="1" w:styleId="Heading2Char">
-    <w:name w:val="Heading 2 Char"/>
-    <w:basedOn w:val="DefaultParagraphFont"/>
-    <w:link w:val="Heading2"/>
+  <w:style w:type="character" w:customStyle="1" w:styleId="Titolo2Carattere">
+    <w:name w:val="Titolo 2 Carattere"/>
+    <w:basedOn w:val="Carpredefinitoparagrafo"/>
+    <w:link w:val="Titolo2"/>
     <w:uiPriority w:val="9"/>
     <w:rsid w:val="001810F5"/>
     <w:rPr>
@@ -546,6 +1139,45 @@
       <w:color w:val="2E74B5" w:themeColor="accent1" w:themeShade="BF"/>
       <w:sz w:val="26"/>
       <w:szCs w:val="26"/>
+    </w:rPr>
+  </w:style>
+  <w:style w:type="character" w:customStyle="1" w:styleId="Titolo3Carattere">
+    <w:name w:val="Titolo 3 Carattere"/>
+    <w:basedOn w:val="Carpredefinitoparagrafo"/>
+    <w:link w:val="Titolo3"/>
+    <w:uiPriority w:val="9"/>
+    <w:semiHidden/>
+    <w:rsid w:val="00E90AFF"/>
+    <w:rPr>
+      <w:rFonts w:asciiTheme="majorHAnsi" w:eastAsiaTheme="majorEastAsia" w:hAnsiTheme="majorHAnsi" w:cstheme="majorBidi"/>
+      <w:color w:val="1F4D78" w:themeColor="accent1" w:themeShade="7F"/>
+    </w:rPr>
+  </w:style>
+  <w:style w:type="paragraph" w:styleId="NormaleWeb">
+    <w:name w:val="Normal (Web)"/>
+    <w:basedOn w:val="Normale"/>
+    <w:uiPriority w:val="99"/>
+    <w:semiHidden/>
+    <w:unhideWhenUsed/>
+    <w:rsid w:val="00E90AFF"/>
+    <w:pPr>
+      <w:spacing w:before="100" w:beforeAutospacing="1" w:after="100" w:afterAutospacing="1"/>
+    </w:pPr>
+    <w:rPr>
+      <w:rFonts w:ascii="Times New Roman" w:eastAsia="Times New Roman" w:hAnsi="Times New Roman" w:cs="Times New Roman"/>
+      <w:lang w:eastAsia="en-GB"/>
+    </w:rPr>
+  </w:style>
+  <w:style w:type="character" w:styleId="Collegamentoipertestuale">
+    <w:name w:val="Hyperlink"/>
+    <w:basedOn w:val="Carpredefinitoparagrafo"/>
+    <w:uiPriority w:val="99"/>
+    <w:semiHidden/>
+    <w:unhideWhenUsed/>
+    <w:rsid w:val="00E90AFF"/>
+    <w:rPr>
+      <w:color w:val="0000FF"/>
+      <w:u w:val="single"/>
     </w:rPr>
   </w:style>
 </w:styles>

</xml_diff>